<commit_message>
Added 3 new  test cases
</commit_message>
<xml_diff>
--- a/Manual Test Draft.docx
+++ b/Manual Test Draft.docx
@@ -69,7 +69,16 @@
         <w:t xml:space="preserve">, </w:t>
       </w:r>
       <w:r>
-        <w:t>. Performances such as logging in, composing an email, and adjusting settings.</w:t>
+        <w:t xml:space="preserve">. Performances such as </w:t>
+      </w:r>
+      <w:r>
+        <w:t>signing</w:t>
+      </w:r>
+      <w:r>
+        <w:t xml:space="preserve"> in</w:t>
+      </w:r>
+      <w:r>
+        <w:t xml:space="preserve"> and composing an email.</w:t>
       </w:r>
       <w:r>
         <w:t xml:space="preserve"> The method of testing used was manual testing.</w:t>
@@ -107,15 +116,11 @@
         </w:numPr>
       </w:pPr>
       <w:r>
-        <w:t>Unsuccessful log in</w:t>
-      </w:r>
-    </w:p>
-    <w:p>
-      <w:pPr>
-        <w:rPr>
-          <w:rFonts w:ascii="Arial" w:hAnsi="Arial" w:cs="Arial"/>
-        </w:rPr>
-      </w:pPr>
+        <w:t xml:space="preserve">Unsuccessful </w:t>
+      </w:r>
+      <w:r>
+        <w:t>sign in</w:t>
+      </w:r>
     </w:p>
     <w:tbl>
       <w:tblPr>
@@ -446,7 +451,13 @@
               <w:rPr>
                 <w:rFonts w:ascii="Arial" w:hAnsi="Arial" w:cs="Arial"/>
               </w:rPr>
-              <w:t>Does not allow a log in</w:t>
+              <w:t xml:space="preserve">Does not allow a </w:t>
+            </w:r>
+            <w:r>
+              <w:rPr>
+                <w:rFonts w:ascii="Arial" w:hAnsi="Arial" w:cs="Arial"/>
+              </w:rPr>
+              <w:t>sign in</w:t>
             </w:r>
           </w:p>
         </w:tc>
@@ -470,7 +481,13 @@
               <w:rPr>
                 <w:rFonts w:ascii="Arial" w:hAnsi="Arial" w:cs="Arial"/>
               </w:rPr>
-              <w:t>Returns an error message under the text box reading an incorrect email/password not allowing a log in</w:t>
+              <w:t xml:space="preserve">Returns an error message under the text box reading an incorrect email/password not allowing a </w:t>
+            </w:r>
+            <w:r>
+              <w:rPr>
+                <w:rFonts w:ascii="Arial" w:hAnsi="Arial" w:cs="Arial"/>
+              </w:rPr>
+              <w:t>sign in</w:t>
             </w:r>
           </w:p>
         </w:tc>
@@ -489,7 +506,16 @@
         <w:t>sign in button which takes you to a new sign in tab then by inputting a dummy email</w:t>
       </w:r>
       <w:r>
-        <w:t xml:space="preserve"> resulting in the error message “Couldn’t find your Google Account”. Then typing a legitimate google account but inputting an incorrect password results in error message “</w:t>
+        <w:t xml:space="preserve"> and pressing enter, it</w:t>
+      </w:r>
+      <w:r>
+        <w:t xml:space="preserve"> result</w:t>
+      </w:r>
+      <w:r>
+        <w:t>s</w:t>
+      </w:r>
+      <w:r>
+        <w:t xml:space="preserve"> in the error message “Couldn’t find your Google Account”. Then typing a legitimate google account but inputting an incorrect password results in error message “</w:t>
       </w:r>
       <w:r>
         <w:t>Wrong password. Try again or click ‘Forgot password’ to reset it.</w:t>
@@ -498,6 +524,7 @@
         <w:t>”</w:t>
       </w:r>
     </w:p>
+    <w:p/>
     <w:p>
       <w:pPr>
         <w:pStyle w:val="Heading2"/>
@@ -506,6 +533,1217 @@
           <w:numId w:val="1"/>
         </w:numPr>
       </w:pPr>
+      <w:r>
+        <w:t>Successful sign in</w:t>
+      </w:r>
+    </w:p>
+    <w:tbl>
+      <w:tblPr>
+        <w:tblW w:w="8920" w:type="dxa"/>
+        <w:tblInd w:w="288" w:type="dxa"/>
+        <w:tblBorders>
+          <w:top w:val="single" w:sz="4" w:space="0" w:color="auto"/>
+          <w:left w:val="single" w:sz="4" w:space="0" w:color="auto"/>
+          <w:bottom w:val="single" w:sz="4" w:space="0" w:color="auto"/>
+          <w:right w:val="single" w:sz="4" w:space="0" w:color="auto"/>
+          <w:insideH w:val="single" w:sz="4" w:space="0" w:color="auto"/>
+          <w:insideV w:val="single" w:sz="4" w:space="0" w:color="auto"/>
+        </w:tblBorders>
+        <w:tblLook w:val="04A0" w:firstRow="1" w:lastRow="0" w:firstColumn="1" w:lastColumn="0" w:noHBand="0" w:noVBand="1"/>
+      </w:tblPr>
+      <w:tblGrid>
+        <w:gridCol w:w="730"/>
+        <w:gridCol w:w="1178"/>
+        <w:gridCol w:w="981"/>
+        <w:gridCol w:w="1121"/>
+        <w:gridCol w:w="1952"/>
+        <w:gridCol w:w="2958"/>
+      </w:tblGrid>
+      <w:tr>
+        <w:trPr>
+          <w:trHeight w:val="826"/>
+        </w:trPr>
+        <w:tc>
+          <w:tcPr>
+            <w:tcW w:w="730" w:type="dxa"/>
+            <w:tcBorders>
+              <w:top w:val="single" w:sz="4" w:space="0" w:color="auto"/>
+              <w:left w:val="single" w:sz="4" w:space="0" w:color="auto"/>
+              <w:bottom w:val="single" w:sz="4" w:space="0" w:color="auto"/>
+              <w:right w:val="single" w:sz="4" w:space="0" w:color="auto"/>
+            </w:tcBorders>
+            <w:shd w:val="clear" w:color="auto" w:fill="E6E6E6"/>
+            <w:hideMark/>
+          </w:tcPr>
+          <w:p>
+            <w:pPr>
+              <w:rPr>
+                <w:rFonts w:ascii="Arial" w:hAnsi="Arial" w:cs="Arial"/>
+              </w:rPr>
+            </w:pPr>
+            <w:r>
+              <w:rPr>
+                <w:rFonts w:ascii="Arial" w:hAnsi="Arial" w:cs="Arial"/>
+              </w:rPr>
+              <w:t>Test Case ID</w:t>
+            </w:r>
+          </w:p>
+        </w:tc>
+        <w:tc>
+          <w:tcPr>
+            <w:tcW w:w="1178" w:type="dxa"/>
+            <w:tcBorders>
+              <w:top w:val="single" w:sz="4" w:space="0" w:color="auto"/>
+              <w:left w:val="single" w:sz="4" w:space="0" w:color="auto"/>
+              <w:bottom w:val="single" w:sz="4" w:space="0" w:color="auto"/>
+              <w:right w:val="single" w:sz="4" w:space="0" w:color="auto"/>
+            </w:tcBorders>
+            <w:shd w:val="clear" w:color="auto" w:fill="E6E6E6"/>
+            <w:hideMark/>
+          </w:tcPr>
+          <w:p>
+            <w:pPr>
+              <w:rPr>
+                <w:rFonts w:ascii="Arial" w:hAnsi="Arial" w:cs="Arial"/>
+              </w:rPr>
+            </w:pPr>
+            <w:r>
+              <w:rPr>
+                <w:rFonts w:ascii="Arial" w:hAnsi="Arial" w:cs="Arial"/>
+              </w:rPr>
+              <w:t>Date Tested</w:t>
+            </w:r>
+          </w:p>
+        </w:tc>
+        <w:tc>
+          <w:tcPr>
+            <w:tcW w:w="981" w:type="dxa"/>
+            <w:tcBorders>
+              <w:top w:val="single" w:sz="4" w:space="0" w:color="auto"/>
+              <w:left w:val="single" w:sz="4" w:space="0" w:color="auto"/>
+              <w:bottom w:val="single" w:sz="4" w:space="0" w:color="auto"/>
+              <w:right w:val="single" w:sz="4" w:space="0" w:color="auto"/>
+            </w:tcBorders>
+            <w:shd w:val="clear" w:color="auto" w:fill="E6E6E6"/>
+            <w:hideMark/>
+          </w:tcPr>
+          <w:p>
+            <w:pPr>
+              <w:rPr>
+                <w:rFonts w:ascii="Arial" w:hAnsi="Arial" w:cs="Arial"/>
+              </w:rPr>
+            </w:pPr>
+            <w:r>
+              <w:rPr>
+                <w:rFonts w:ascii="Arial" w:hAnsi="Arial" w:cs="Arial"/>
+              </w:rPr>
+              <w:t>Tester</w:t>
+            </w:r>
+          </w:p>
+        </w:tc>
+        <w:tc>
+          <w:tcPr>
+            <w:tcW w:w="1121" w:type="dxa"/>
+            <w:tcBorders>
+              <w:top w:val="single" w:sz="4" w:space="0" w:color="auto"/>
+              <w:left w:val="single" w:sz="4" w:space="0" w:color="auto"/>
+              <w:bottom w:val="single" w:sz="4" w:space="0" w:color="auto"/>
+              <w:right w:val="single" w:sz="4" w:space="0" w:color="auto"/>
+            </w:tcBorders>
+            <w:shd w:val="clear" w:color="auto" w:fill="E6E6E6"/>
+            <w:hideMark/>
+          </w:tcPr>
+          <w:p>
+            <w:pPr>
+              <w:rPr>
+                <w:rFonts w:ascii="Arial" w:hAnsi="Arial" w:cs="Arial"/>
+              </w:rPr>
+            </w:pPr>
+            <w:r>
+              <w:rPr>
+                <w:rFonts w:ascii="Arial" w:hAnsi="Arial" w:cs="Arial"/>
+              </w:rPr>
+              <w:t>Pass/Fail</w:t>
+            </w:r>
+          </w:p>
+        </w:tc>
+        <w:tc>
+          <w:tcPr>
+            <w:tcW w:w="1952" w:type="dxa"/>
+            <w:tcBorders>
+              <w:top w:val="single" w:sz="4" w:space="0" w:color="auto"/>
+              <w:left w:val="single" w:sz="4" w:space="0" w:color="auto"/>
+              <w:bottom w:val="single" w:sz="4" w:space="0" w:color="auto"/>
+              <w:right w:val="single" w:sz="4" w:space="0" w:color="auto"/>
+            </w:tcBorders>
+            <w:shd w:val="clear" w:color="auto" w:fill="E6E6E6"/>
+            <w:hideMark/>
+          </w:tcPr>
+          <w:p>
+            <w:pPr>
+              <w:rPr>
+                <w:rFonts w:ascii="Arial" w:hAnsi="Arial" w:cs="Arial"/>
+              </w:rPr>
+            </w:pPr>
+            <w:r>
+              <w:rPr>
+                <w:rFonts w:ascii="Arial" w:hAnsi="Arial" w:cs="Arial"/>
+              </w:rPr>
+              <w:t>Expected</w:t>
+            </w:r>
+          </w:p>
+          <w:p>
+            <w:pPr>
+              <w:rPr>
+                <w:rFonts w:ascii="Arial" w:hAnsi="Arial" w:cs="Arial"/>
+              </w:rPr>
+            </w:pPr>
+            <w:r>
+              <w:rPr>
+                <w:rFonts w:ascii="Arial" w:hAnsi="Arial" w:cs="Arial"/>
+              </w:rPr>
+              <w:t>Outcome</w:t>
+            </w:r>
+          </w:p>
+        </w:tc>
+        <w:tc>
+          <w:tcPr>
+            <w:tcW w:w="2958" w:type="dxa"/>
+            <w:tcBorders>
+              <w:top w:val="single" w:sz="4" w:space="0" w:color="auto"/>
+              <w:left w:val="single" w:sz="4" w:space="0" w:color="auto"/>
+              <w:bottom w:val="single" w:sz="4" w:space="0" w:color="auto"/>
+              <w:right w:val="single" w:sz="4" w:space="0" w:color="auto"/>
+            </w:tcBorders>
+            <w:shd w:val="clear" w:color="auto" w:fill="E6E6E6"/>
+            <w:hideMark/>
+          </w:tcPr>
+          <w:p>
+            <w:pPr>
+              <w:rPr>
+                <w:rFonts w:ascii="Arial" w:hAnsi="Arial" w:cs="Arial"/>
+              </w:rPr>
+            </w:pPr>
+            <w:r>
+              <w:rPr>
+                <w:rFonts w:ascii="Arial" w:hAnsi="Arial" w:cs="Arial"/>
+              </w:rPr>
+              <w:t>Outcome</w:t>
+            </w:r>
+          </w:p>
+        </w:tc>
+      </w:tr>
+      <w:tr>
+        <w:trPr>
+          <w:trHeight w:val="1029"/>
+        </w:trPr>
+        <w:tc>
+          <w:tcPr>
+            <w:tcW w:w="730" w:type="dxa"/>
+            <w:tcBorders>
+              <w:top w:val="single" w:sz="4" w:space="0" w:color="auto"/>
+              <w:left w:val="single" w:sz="4" w:space="0" w:color="auto"/>
+              <w:bottom w:val="single" w:sz="4" w:space="0" w:color="auto"/>
+              <w:right w:val="single" w:sz="4" w:space="0" w:color="auto"/>
+            </w:tcBorders>
+          </w:tcPr>
+          <w:p>
+            <w:pPr>
+              <w:rPr>
+                <w:rFonts w:ascii="Arial" w:hAnsi="Arial" w:cs="Arial"/>
+              </w:rPr>
+            </w:pPr>
+            <w:r>
+              <w:rPr>
+                <w:rFonts w:ascii="Arial" w:hAnsi="Arial" w:cs="Arial"/>
+              </w:rPr>
+              <w:t>2</w:t>
+            </w:r>
+          </w:p>
+        </w:tc>
+        <w:tc>
+          <w:tcPr>
+            <w:tcW w:w="1178" w:type="dxa"/>
+            <w:tcBorders>
+              <w:top w:val="single" w:sz="4" w:space="0" w:color="auto"/>
+              <w:left w:val="single" w:sz="4" w:space="0" w:color="auto"/>
+              <w:bottom w:val="single" w:sz="4" w:space="0" w:color="auto"/>
+              <w:right w:val="single" w:sz="4" w:space="0" w:color="auto"/>
+            </w:tcBorders>
+          </w:tcPr>
+          <w:p>
+            <w:pPr>
+              <w:rPr>
+                <w:rFonts w:ascii="Arial" w:hAnsi="Arial" w:cs="Arial"/>
+              </w:rPr>
+            </w:pPr>
+            <w:r>
+              <w:rPr>
+                <w:rFonts w:ascii="Arial" w:hAnsi="Arial" w:cs="Arial"/>
+              </w:rPr>
+              <w:t>11/06/21</w:t>
+            </w:r>
+          </w:p>
+        </w:tc>
+        <w:tc>
+          <w:tcPr>
+            <w:tcW w:w="981" w:type="dxa"/>
+            <w:tcBorders>
+              <w:top w:val="single" w:sz="4" w:space="0" w:color="auto"/>
+              <w:left w:val="single" w:sz="4" w:space="0" w:color="auto"/>
+              <w:bottom w:val="single" w:sz="4" w:space="0" w:color="auto"/>
+              <w:right w:val="single" w:sz="4" w:space="0" w:color="auto"/>
+            </w:tcBorders>
+          </w:tcPr>
+          <w:p>
+            <w:pPr>
+              <w:rPr>
+                <w:rFonts w:ascii="Arial" w:hAnsi="Arial" w:cs="Arial"/>
+              </w:rPr>
+            </w:pPr>
+            <w:r>
+              <w:rPr>
+                <w:rFonts w:ascii="Arial" w:hAnsi="Arial" w:cs="Arial"/>
+              </w:rPr>
+              <w:t>Jerome</w:t>
+            </w:r>
+          </w:p>
+          <w:p>
+            <w:pPr>
+              <w:rPr>
+                <w:rFonts w:ascii="Arial" w:hAnsi="Arial" w:cs="Arial"/>
+              </w:rPr>
+            </w:pPr>
+            <w:r>
+              <w:rPr>
+                <w:rFonts w:ascii="Arial" w:hAnsi="Arial" w:cs="Arial"/>
+              </w:rPr>
+              <w:t>Herrera</w:t>
+            </w:r>
+          </w:p>
+        </w:tc>
+        <w:tc>
+          <w:tcPr>
+            <w:tcW w:w="1121" w:type="dxa"/>
+            <w:tcBorders>
+              <w:top w:val="single" w:sz="4" w:space="0" w:color="auto"/>
+              <w:left w:val="single" w:sz="4" w:space="0" w:color="auto"/>
+              <w:bottom w:val="single" w:sz="4" w:space="0" w:color="auto"/>
+              <w:right w:val="single" w:sz="4" w:space="0" w:color="auto"/>
+            </w:tcBorders>
+          </w:tcPr>
+          <w:p>
+            <w:pPr>
+              <w:rPr>
+                <w:rFonts w:ascii="Arial" w:hAnsi="Arial" w:cs="Arial"/>
+              </w:rPr>
+            </w:pPr>
+            <w:r>
+              <w:rPr>
+                <w:rFonts w:ascii="Arial" w:hAnsi="Arial" w:cs="Arial"/>
+              </w:rPr>
+              <w:t>Pass</w:t>
+            </w:r>
+          </w:p>
+        </w:tc>
+        <w:tc>
+          <w:tcPr>
+            <w:tcW w:w="1952" w:type="dxa"/>
+            <w:tcBorders>
+              <w:top w:val="single" w:sz="4" w:space="0" w:color="auto"/>
+              <w:left w:val="single" w:sz="4" w:space="0" w:color="auto"/>
+              <w:bottom w:val="single" w:sz="4" w:space="0" w:color="auto"/>
+              <w:right w:val="single" w:sz="4" w:space="0" w:color="auto"/>
+            </w:tcBorders>
+          </w:tcPr>
+          <w:p>
+            <w:pPr>
+              <w:rPr>
+                <w:rFonts w:ascii="Arial" w:hAnsi="Arial" w:cs="Arial"/>
+              </w:rPr>
+            </w:pPr>
+            <w:r>
+              <w:rPr>
+                <w:rFonts w:ascii="Arial" w:hAnsi="Arial" w:cs="Arial"/>
+              </w:rPr>
+              <w:t>Allows the user to sign into their account</w:t>
+            </w:r>
+          </w:p>
+        </w:tc>
+        <w:tc>
+          <w:tcPr>
+            <w:tcW w:w="2958" w:type="dxa"/>
+            <w:tcBorders>
+              <w:top w:val="single" w:sz="4" w:space="0" w:color="auto"/>
+              <w:left w:val="single" w:sz="4" w:space="0" w:color="auto"/>
+              <w:bottom w:val="single" w:sz="4" w:space="0" w:color="auto"/>
+              <w:right w:val="single" w:sz="4" w:space="0" w:color="auto"/>
+            </w:tcBorders>
+          </w:tcPr>
+          <w:p>
+            <w:pPr>
+              <w:rPr>
+                <w:rFonts w:ascii="Arial" w:hAnsi="Arial" w:cs="Arial"/>
+              </w:rPr>
+            </w:pPr>
+            <w:r>
+              <w:rPr>
+                <w:rFonts w:ascii="Arial" w:hAnsi="Arial" w:cs="Arial"/>
+              </w:rPr>
+              <w:t>As expected</w:t>
+            </w:r>
+          </w:p>
+        </w:tc>
+      </w:tr>
+    </w:tbl>
+    <w:p/>
+    <w:p>
+      <w:r>
+        <w:t>Inputting the google account</w:t>
+      </w:r>
+      <w:r>
+        <w:t xml:space="preserve"> and</w:t>
+      </w:r>
+      <w:r>
+        <w:t xml:space="preserve"> </w:t>
+      </w:r>
+      <w:r>
+        <w:t>then the password for the account</w:t>
+      </w:r>
+      <w:r>
+        <w:t xml:space="preserve"> in their respective fields</w:t>
+      </w:r>
+      <w:r>
+        <w:t xml:space="preserve">, Gmail allows the user to </w:t>
+      </w:r>
+      <w:r>
+        <w:t>sign into their Gmail account giving them access to all emails sent to that account.</w:t>
+      </w:r>
+    </w:p>
+    <w:p/>
+    <w:p/>
+    <w:p>
+      <w:pPr>
+        <w:pStyle w:val="Heading2"/>
+        <w:numPr>
+          <w:ilvl w:val="1"/>
+          <w:numId w:val="1"/>
+        </w:numPr>
+      </w:pPr>
+      <w:r>
+        <w:lastRenderedPageBreak/>
+        <w:t xml:space="preserve">Attempting </w:t>
+      </w:r>
+      <w:r>
+        <w:t>to compose an email to a fake email</w:t>
+      </w:r>
+    </w:p>
+    <w:tbl>
+      <w:tblPr>
+        <w:tblW w:w="8920" w:type="dxa"/>
+        <w:tblInd w:w="288" w:type="dxa"/>
+        <w:tblBorders>
+          <w:top w:val="single" w:sz="4" w:space="0" w:color="auto"/>
+          <w:left w:val="single" w:sz="4" w:space="0" w:color="auto"/>
+          <w:bottom w:val="single" w:sz="4" w:space="0" w:color="auto"/>
+          <w:right w:val="single" w:sz="4" w:space="0" w:color="auto"/>
+          <w:insideH w:val="single" w:sz="4" w:space="0" w:color="auto"/>
+          <w:insideV w:val="single" w:sz="4" w:space="0" w:color="auto"/>
+        </w:tblBorders>
+        <w:tblLook w:val="04A0" w:firstRow="1" w:lastRow="0" w:firstColumn="1" w:lastColumn="0" w:noHBand="0" w:noVBand="1"/>
+      </w:tblPr>
+      <w:tblGrid>
+        <w:gridCol w:w="730"/>
+        <w:gridCol w:w="1178"/>
+        <w:gridCol w:w="981"/>
+        <w:gridCol w:w="1121"/>
+        <w:gridCol w:w="1952"/>
+        <w:gridCol w:w="2958"/>
+      </w:tblGrid>
+      <w:tr>
+        <w:trPr>
+          <w:trHeight w:val="826"/>
+        </w:trPr>
+        <w:tc>
+          <w:tcPr>
+            <w:tcW w:w="730" w:type="dxa"/>
+            <w:tcBorders>
+              <w:top w:val="single" w:sz="4" w:space="0" w:color="auto"/>
+              <w:left w:val="single" w:sz="4" w:space="0" w:color="auto"/>
+              <w:bottom w:val="single" w:sz="4" w:space="0" w:color="auto"/>
+              <w:right w:val="single" w:sz="4" w:space="0" w:color="auto"/>
+            </w:tcBorders>
+            <w:shd w:val="clear" w:color="auto" w:fill="E6E6E6"/>
+            <w:hideMark/>
+          </w:tcPr>
+          <w:p>
+            <w:pPr>
+              <w:rPr>
+                <w:rFonts w:ascii="Arial" w:hAnsi="Arial" w:cs="Arial"/>
+              </w:rPr>
+            </w:pPr>
+            <w:r>
+              <w:rPr>
+                <w:rFonts w:ascii="Arial" w:hAnsi="Arial" w:cs="Arial"/>
+              </w:rPr>
+              <w:t>Test Case ID</w:t>
+            </w:r>
+          </w:p>
+        </w:tc>
+        <w:tc>
+          <w:tcPr>
+            <w:tcW w:w="1178" w:type="dxa"/>
+            <w:tcBorders>
+              <w:top w:val="single" w:sz="4" w:space="0" w:color="auto"/>
+              <w:left w:val="single" w:sz="4" w:space="0" w:color="auto"/>
+              <w:bottom w:val="single" w:sz="4" w:space="0" w:color="auto"/>
+              <w:right w:val="single" w:sz="4" w:space="0" w:color="auto"/>
+            </w:tcBorders>
+            <w:shd w:val="clear" w:color="auto" w:fill="E6E6E6"/>
+            <w:hideMark/>
+          </w:tcPr>
+          <w:p>
+            <w:pPr>
+              <w:rPr>
+                <w:rFonts w:ascii="Arial" w:hAnsi="Arial" w:cs="Arial"/>
+              </w:rPr>
+            </w:pPr>
+            <w:r>
+              <w:rPr>
+                <w:rFonts w:ascii="Arial" w:hAnsi="Arial" w:cs="Arial"/>
+              </w:rPr>
+              <w:t>Date Tested</w:t>
+            </w:r>
+          </w:p>
+        </w:tc>
+        <w:tc>
+          <w:tcPr>
+            <w:tcW w:w="981" w:type="dxa"/>
+            <w:tcBorders>
+              <w:top w:val="single" w:sz="4" w:space="0" w:color="auto"/>
+              <w:left w:val="single" w:sz="4" w:space="0" w:color="auto"/>
+              <w:bottom w:val="single" w:sz="4" w:space="0" w:color="auto"/>
+              <w:right w:val="single" w:sz="4" w:space="0" w:color="auto"/>
+            </w:tcBorders>
+            <w:shd w:val="clear" w:color="auto" w:fill="E6E6E6"/>
+            <w:hideMark/>
+          </w:tcPr>
+          <w:p>
+            <w:pPr>
+              <w:rPr>
+                <w:rFonts w:ascii="Arial" w:hAnsi="Arial" w:cs="Arial"/>
+              </w:rPr>
+            </w:pPr>
+            <w:r>
+              <w:rPr>
+                <w:rFonts w:ascii="Arial" w:hAnsi="Arial" w:cs="Arial"/>
+              </w:rPr>
+              <w:t>Tester</w:t>
+            </w:r>
+          </w:p>
+        </w:tc>
+        <w:tc>
+          <w:tcPr>
+            <w:tcW w:w="1121" w:type="dxa"/>
+            <w:tcBorders>
+              <w:top w:val="single" w:sz="4" w:space="0" w:color="auto"/>
+              <w:left w:val="single" w:sz="4" w:space="0" w:color="auto"/>
+              <w:bottom w:val="single" w:sz="4" w:space="0" w:color="auto"/>
+              <w:right w:val="single" w:sz="4" w:space="0" w:color="auto"/>
+            </w:tcBorders>
+            <w:shd w:val="clear" w:color="auto" w:fill="E6E6E6"/>
+            <w:hideMark/>
+          </w:tcPr>
+          <w:p>
+            <w:pPr>
+              <w:rPr>
+                <w:rFonts w:ascii="Arial" w:hAnsi="Arial" w:cs="Arial"/>
+              </w:rPr>
+            </w:pPr>
+            <w:r>
+              <w:rPr>
+                <w:rFonts w:ascii="Arial" w:hAnsi="Arial" w:cs="Arial"/>
+              </w:rPr>
+              <w:t>Pass/Fail</w:t>
+            </w:r>
+          </w:p>
+        </w:tc>
+        <w:tc>
+          <w:tcPr>
+            <w:tcW w:w="1952" w:type="dxa"/>
+            <w:tcBorders>
+              <w:top w:val="single" w:sz="4" w:space="0" w:color="auto"/>
+              <w:left w:val="single" w:sz="4" w:space="0" w:color="auto"/>
+              <w:bottom w:val="single" w:sz="4" w:space="0" w:color="auto"/>
+              <w:right w:val="single" w:sz="4" w:space="0" w:color="auto"/>
+            </w:tcBorders>
+            <w:shd w:val="clear" w:color="auto" w:fill="E6E6E6"/>
+            <w:hideMark/>
+          </w:tcPr>
+          <w:p>
+            <w:pPr>
+              <w:rPr>
+                <w:rFonts w:ascii="Arial" w:hAnsi="Arial" w:cs="Arial"/>
+              </w:rPr>
+            </w:pPr>
+            <w:r>
+              <w:rPr>
+                <w:rFonts w:ascii="Arial" w:hAnsi="Arial" w:cs="Arial"/>
+              </w:rPr>
+              <w:t>Expected</w:t>
+            </w:r>
+          </w:p>
+          <w:p>
+            <w:pPr>
+              <w:rPr>
+                <w:rFonts w:ascii="Arial" w:hAnsi="Arial" w:cs="Arial"/>
+              </w:rPr>
+            </w:pPr>
+            <w:r>
+              <w:rPr>
+                <w:rFonts w:ascii="Arial" w:hAnsi="Arial" w:cs="Arial"/>
+              </w:rPr>
+              <w:t>Outcome</w:t>
+            </w:r>
+          </w:p>
+        </w:tc>
+        <w:tc>
+          <w:tcPr>
+            <w:tcW w:w="2958" w:type="dxa"/>
+            <w:tcBorders>
+              <w:top w:val="single" w:sz="4" w:space="0" w:color="auto"/>
+              <w:left w:val="single" w:sz="4" w:space="0" w:color="auto"/>
+              <w:bottom w:val="single" w:sz="4" w:space="0" w:color="auto"/>
+              <w:right w:val="single" w:sz="4" w:space="0" w:color="auto"/>
+            </w:tcBorders>
+            <w:shd w:val="clear" w:color="auto" w:fill="E6E6E6"/>
+            <w:hideMark/>
+          </w:tcPr>
+          <w:p>
+            <w:pPr>
+              <w:rPr>
+                <w:rFonts w:ascii="Arial" w:hAnsi="Arial" w:cs="Arial"/>
+              </w:rPr>
+            </w:pPr>
+            <w:r>
+              <w:rPr>
+                <w:rFonts w:ascii="Arial" w:hAnsi="Arial" w:cs="Arial"/>
+              </w:rPr>
+              <w:t>Outcome</w:t>
+            </w:r>
+          </w:p>
+        </w:tc>
+      </w:tr>
+      <w:tr>
+        <w:trPr>
+          <w:trHeight w:val="1029"/>
+        </w:trPr>
+        <w:tc>
+          <w:tcPr>
+            <w:tcW w:w="730" w:type="dxa"/>
+            <w:tcBorders>
+              <w:top w:val="single" w:sz="4" w:space="0" w:color="auto"/>
+              <w:left w:val="single" w:sz="4" w:space="0" w:color="auto"/>
+              <w:bottom w:val="single" w:sz="4" w:space="0" w:color="auto"/>
+              <w:right w:val="single" w:sz="4" w:space="0" w:color="auto"/>
+            </w:tcBorders>
+          </w:tcPr>
+          <w:p>
+            <w:pPr>
+              <w:rPr>
+                <w:rFonts w:ascii="Arial" w:hAnsi="Arial" w:cs="Arial"/>
+              </w:rPr>
+            </w:pPr>
+            <w:r>
+              <w:rPr>
+                <w:rFonts w:ascii="Arial" w:hAnsi="Arial" w:cs="Arial"/>
+              </w:rPr>
+              <w:t>3</w:t>
+            </w:r>
+          </w:p>
+        </w:tc>
+        <w:tc>
+          <w:tcPr>
+            <w:tcW w:w="1178" w:type="dxa"/>
+            <w:tcBorders>
+              <w:top w:val="single" w:sz="4" w:space="0" w:color="auto"/>
+              <w:left w:val="single" w:sz="4" w:space="0" w:color="auto"/>
+              <w:bottom w:val="single" w:sz="4" w:space="0" w:color="auto"/>
+              <w:right w:val="single" w:sz="4" w:space="0" w:color="auto"/>
+            </w:tcBorders>
+          </w:tcPr>
+          <w:p>
+            <w:pPr>
+              <w:rPr>
+                <w:rFonts w:ascii="Arial" w:hAnsi="Arial" w:cs="Arial"/>
+              </w:rPr>
+            </w:pPr>
+            <w:r>
+              <w:rPr>
+                <w:rFonts w:ascii="Arial" w:hAnsi="Arial" w:cs="Arial"/>
+              </w:rPr>
+              <w:t>11/06/21</w:t>
+            </w:r>
+          </w:p>
+        </w:tc>
+        <w:tc>
+          <w:tcPr>
+            <w:tcW w:w="981" w:type="dxa"/>
+            <w:tcBorders>
+              <w:top w:val="single" w:sz="4" w:space="0" w:color="auto"/>
+              <w:left w:val="single" w:sz="4" w:space="0" w:color="auto"/>
+              <w:bottom w:val="single" w:sz="4" w:space="0" w:color="auto"/>
+              <w:right w:val="single" w:sz="4" w:space="0" w:color="auto"/>
+            </w:tcBorders>
+          </w:tcPr>
+          <w:p>
+            <w:pPr>
+              <w:rPr>
+                <w:rFonts w:ascii="Arial" w:hAnsi="Arial" w:cs="Arial"/>
+              </w:rPr>
+            </w:pPr>
+            <w:r>
+              <w:rPr>
+                <w:rFonts w:ascii="Arial" w:hAnsi="Arial" w:cs="Arial"/>
+              </w:rPr>
+              <w:t>Jerome</w:t>
+            </w:r>
+          </w:p>
+          <w:p>
+            <w:pPr>
+              <w:rPr>
+                <w:rFonts w:ascii="Arial" w:hAnsi="Arial" w:cs="Arial"/>
+              </w:rPr>
+            </w:pPr>
+            <w:r>
+              <w:rPr>
+                <w:rFonts w:ascii="Arial" w:hAnsi="Arial" w:cs="Arial"/>
+              </w:rPr>
+              <w:t>Herrera</w:t>
+            </w:r>
+          </w:p>
+        </w:tc>
+        <w:tc>
+          <w:tcPr>
+            <w:tcW w:w="1121" w:type="dxa"/>
+            <w:tcBorders>
+              <w:top w:val="single" w:sz="4" w:space="0" w:color="auto"/>
+              <w:left w:val="single" w:sz="4" w:space="0" w:color="auto"/>
+              <w:bottom w:val="single" w:sz="4" w:space="0" w:color="auto"/>
+              <w:right w:val="single" w:sz="4" w:space="0" w:color="auto"/>
+            </w:tcBorders>
+          </w:tcPr>
+          <w:p>
+            <w:pPr>
+              <w:rPr>
+                <w:rFonts w:ascii="Arial" w:hAnsi="Arial" w:cs="Arial"/>
+              </w:rPr>
+            </w:pPr>
+            <w:r>
+              <w:rPr>
+                <w:rFonts w:ascii="Arial" w:hAnsi="Arial" w:cs="Arial"/>
+              </w:rPr>
+              <w:t>Pass</w:t>
+            </w:r>
+          </w:p>
+        </w:tc>
+        <w:tc>
+          <w:tcPr>
+            <w:tcW w:w="1952" w:type="dxa"/>
+            <w:tcBorders>
+              <w:top w:val="single" w:sz="4" w:space="0" w:color="auto"/>
+              <w:left w:val="single" w:sz="4" w:space="0" w:color="auto"/>
+              <w:bottom w:val="single" w:sz="4" w:space="0" w:color="auto"/>
+              <w:right w:val="single" w:sz="4" w:space="0" w:color="auto"/>
+            </w:tcBorders>
+          </w:tcPr>
+          <w:p>
+            <w:pPr>
+              <w:rPr>
+                <w:rFonts w:ascii="Arial" w:hAnsi="Arial" w:cs="Arial"/>
+              </w:rPr>
+            </w:pPr>
+            <w:r>
+              <w:rPr>
+                <w:rFonts w:ascii="Arial" w:hAnsi="Arial" w:cs="Arial"/>
+              </w:rPr>
+              <w:t>Does not send the email</w:t>
+            </w:r>
+          </w:p>
+        </w:tc>
+        <w:tc>
+          <w:tcPr>
+            <w:tcW w:w="2958" w:type="dxa"/>
+            <w:tcBorders>
+              <w:top w:val="single" w:sz="4" w:space="0" w:color="auto"/>
+              <w:left w:val="single" w:sz="4" w:space="0" w:color="auto"/>
+              <w:bottom w:val="single" w:sz="4" w:space="0" w:color="auto"/>
+              <w:right w:val="single" w:sz="4" w:space="0" w:color="auto"/>
+            </w:tcBorders>
+          </w:tcPr>
+          <w:p>
+            <w:pPr>
+              <w:rPr>
+                <w:rFonts w:ascii="Arial" w:hAnsi="Arial" w:cs="Arial"/>
+              </w:rPr>
+            </w:pPr>
+            <w:r>
+              <w:rPr>
+                <w:rFonts w:ascii="Arial" w:hAnsi="Arial" w:cs="Arial"/>
+              </w:rPr>
+              <w:t>Does not send the email and r</w:t>
+            </w:r>
+            <w:r>
+              <w:rPr>
+                <w:rFonts w:ascii="Arial" w:hAnsi="Arial" w:cs="Arial"/>
+              </w:rPr>
+              <w:t xml:space="preserve">eturns an error message </w:t>
+            </w:r>
+            <w:r>
+              <w:rPr>
+                <w:rFonts w:ascii="Arial" w:hAnsi="Arial" w:cs="Arial"/>
+              </w:rPr>
+              <w:t>reading that the email inputted was not recognised check it.</w:t>
+            </w:r>
+          </w:p>
+        </w:tc>
+      </w:tr>
+    </w:tbl>
+    <w:p/>
+    <w:p>
+      <w:r>
+        <w:t>This test was first done by clicking on the “Compose” button at</w:t>
+      </w:r>
+      <w:r>
+        <w:t xml:space="preserve"> top left side of the screen which opens a pop up to compose an email. </w:t>
+      </w:r>
+      <w:r>
+        <w:t>Then c</w:t>
+      </w:r>
+      <w:r>
+        <w:t>licking on the “To” field and inputting a</w:t>
+      </w:r>
+      <w:r>
+        <w:t xml:space="preserve"> fake</w:t>
+      </w:r>
+      <w:r>
+        <w:t xml:space="preserve"> email</w:t>
+      </w:r>
+      <w:r>
+        <w:t xml:space="preserve"> address, clicking in the message </w:t>
+      </w:r>
+      <w:r>
+        <w:t>field,</w:t>
+      </w:r>
+      <w:r>
+        <w:t xml:space="preserve"> </w:t>
+      </w:r>
+      <w:r>
+        <w:t>entering a message then clicking “send”</w:t>
+      </w:r>
+      <w:r>
+        <w:t xml:space="preserve">, </w:t>
+      </w:r>
+      <w:r>
+        <w:t xml:space="preserve">a pop up message appears reading “ </w:t>
+      </w:r>
+      <w:r>
+        <w:t>The address "</w:t>
+      </w:r>
+      <w:r>
+        <w:t>(fake email)</w:t>
+      </w:r>
+      <w:r>
+        <w:t>" in the "To" field was not recognized. Please make sure that all addresses are properly formed.</w:t>
+      </w:r>
+    </w:p>
+    <w:p>
+      <w:pPr>
+        <w:pStyle w:val="Heading2"/>
+      </w:pPr>
+    </w:p>
+    <w:p>
+      <w:pPr>
+        <w:pStyle w:val="Heading2"/>
+        <w:numPr>
+          <w:ilvl w:val="1"/>
+          <w:numId w:val="1"/>
+        </w:numPr>
+      </w:pPr>
+      <w:r>
+        <w:t>Composing an email</w:t>
+      </w:r>
+    </w:p>
+    <w:tbl>
+      <w:tblPr>
+        <w:tblW w:w="8920" w:type="dxa"/>
+        <w:tblInd w:w="288" w:type="dxa"/>
+        <w:tblBorders>
+          <w:top w:val="single" w:sz="4" w:space="0" w:color="auto"/>
+          <w:left w:val="single" w:sz="4" w:space="0" w:color="auto"/>
+          <w:bottom w:val="single" w:sz="4" w:space="0" w:color="auto"/>
+          <w:right w:val="single" w:sz="4" w:space="0" w:color="auto"/>
+          <w:insideH w:val="single" w:sz="4" w:space="0" w:color="auto"/>
+          <w:insideV w:val="single" w:sz="4" w:space="0" w:color="auto"/>
+        </w:tblBorders>
+        <w:tblLook w:val="04A0" w:firstRow="1" w:lastRow="0" w:firstColumn="1" w:lastColumn="0" w:noHBand="0" w:noVBand="1"/>
+      </w:tblPr>
+      <w:tblGrid>
+        <w:gridCol w:w="730"/>
+        <w:gridCol w:w="1178"/>
+        <w:gridCol w:w="981"/>
+        <w:gridCol w:w="1121"/>
+        <w:gridCol w:w="1952"/>
+        <w:gridCol w:w="2958"/>
+      </w:tblGrid>
+      <w:tr>
+        <w:trPr>
+          <w:trHeight w:val="826"/>
+        </w:trPr>
+        <w:tc>
+          <w:tcPr>
+            <w:tcW w:w="730" w:type="dxa"/>
+            <w:tcBorders>
+              <w:top w:val="single" w:sz="4" w:space="0" w:color="auto"/>
+              <w:left w:val="single" w:sz="4" w:space="0" w:color="auto"/>
+              <w:bottom w:val="single" w:sz="4" w:space="0" w:color="auto"/>
+              <w:right w:val="single" w:sz="4" w:space="0" w:color="auto"/>
+            </w:tcBorders>
+            <w:shd w:val="clear" w:color="auto" w:fill="E6E6E6"/>
+            <w:hideMark/>
+          </w:tcPr>
+          <w:p>
+            <w:pPr>
+              <w:rPr>
+                <w:rFonts w:ascii="Arial" w:hAnsi="Arial" w:cs="Arial"/>
+              </w:rPr>
+            </w:pPr>
+            <w:r>
+              <w:rPr>
+                <w:rFonts w:ascii="Arial" w:hAnsi="Arial" w:cs="Arial"/>
+              </w:rPr>
+              <w:t>Test Case ID</w:t>
+            </w:r>
+          </w:p>
+        </w:tc>
+        <w:tc>
+          <w:tcPr>
+            <w:tcW w:w="1178" w:type="dxa"/>
+            <w:tcBorders>
+              <w:top w:val="single" w:sz="4" w:space="0" w:color="auto"/>
+              <w:left w:val="single" w:sz="4" w:space="0" w:color="auto"/>
+              <w:bottom w:val="single" w:sz="4" w:space="0" w:color="auto"/>
+              <w:right w:val="single" w:sz="4" w:space="0" w:color="auto"/>
+            </w:tcBorders>
+            <w:shd w:val="clear" w:color="auto" w:fill="E6E6E6"/>
+            <w:hideMark/>
+          </w:tcPr>
+          <w:p>
+            <w:pPr>
+              <w:rPr>
+                <w:rFonts w:ascii="Arial" w:hAnsi="Arial" w:cs="Arial"/>
+              </w:rPr>
+            </w:pPr>
+            <w:r>
+              <w:rPr>
+                <w:rFonts w:ascii="Arial" w:hAnsi="Arial" w:cs="Arial"/>
+              </w:rPr>
+              <w:t>Date Tested</w:t>
+            </w:r>
+          </w:p>
+        </w:tc>
+        <w:tc>
+          <w:tcPr>
+            <w:tcW w:w="981" w:type="dxa"/>
+            <w:tcBorders>
+              <w:top w:val="single" w:sz="4" w:space="0" w:color="auto"/>
+              <w:left w:val="single" w:sz="4" w:space="0" w:color="auto"/>
+              <w:bottom w:val="single" w:sz="4" w:space="0" w:color="auto"/>
+              <w:right w:val="single" w:sz="4" w:space="0" w:color="auto"/>
+            </w:tcBorders>
+            <w:shd w:val="clear" w:color="auto" w:fill="E6E6E6"/>
+            <w:hideMark/>
+          </w:tcPr>
+          <w:p>
+            <w:pPr>
+              <w:rPr>
+                <w:rFonts w:ascii="Arial" w:hAnsi="Arial" w:cs="Arial"/>
+              </w:rPr>
+            </w:pPr>
+            <w:r>
+              <w:rPr>
+                <w:rFonts w:ascii="Arial" w:hAnsi="Arial" w:cs="Arial"/>
+              </w:rPr>
+              <w:t>Tester</w:t>
+            </w:r>
+          </w:p>
+        </w:tc>
+        <w:tc>
+          <w:tcPr>
+            <w:tcW w:w="1121" w:type="dxa"/>
+            <w:tcBorders>
+              <w:top w:val="single" w:sz="4" w:space="0" w:color="auto"/>
+              <w:left w:val="single" w:sz="4" w:space="0" w:color="auto"/>
+              <w:bottom w:val="single" w:sz="4" w:space="0" w:color="auto"/>
+              <w:right w:val="single" w:sz="4" w:space="0" w:color="auto"/>
+            </w:tcBorders>
+            <w:shd w:val="clear" w:color="auto" w:fill="E6E6E6"/>
+            <w:hideMark/>
+          </w:tcPr>
+          <w:p>
+            <w:pPr>
+              <w:rPr>
+                <w:rFonts w:ascii="Arial" w:hAnsi="Arial" w:cs="Arial"/>
+              </w:rPr>
+            </w:pPr>
+            <w:r>
+              <w:rPr>
+                <w:rFonts w:ascii="Arial" w:hAnsi="Arial" w:cs="Arial"/>
+              </w:rPr>
+              <w:t>Pass/Fail</w:t>
+            </w:r>
+          </w:p>
+        </w:tc>
+        <w:tc>
+          <w:tcPr>
+            <w:tcW w:w="1952" w:type="dxa"/>
+            <w:tcBorders>
+              <w:top w:val="single" w:sz="4" w:space="0" w:color="auto"/>
+              <w:left w:val="single" w:sz="4" w:space="0" w:color="auto"/>
+              <w:bottom w:val="single" w:sz="4" w:space="0" w:color="auto"/>
+              <w:right w:val="single" w:sz="4" w:space="0" w:color="auto"/>
+            </w:tcBorders>
+            <w:shd w:val="clear" w:color="auto" w:fill="E6E6E6"/>
+            <w:hideMark/>
+          </w:tcPr>
+          <w:p>
+            <w:pPr>
+              <w:rPr>
+                <w:rFonts w:ascii="Arial" w:hAnsi="Arial" w:cs="Arial"/>
+              </w:rPr>
+            </w:pPr>
+            <w:r>
+              <w:rPr>
+                <w:rFonts w:ascii="Arial" w:hAnsi="Arial" w:cs="Arial"/>
+              </w:rPr>
+              <w:t>Expected</w:t>
+            </w:r>
+          </w:p>
+          <w:p>
+            <w:pPr>
+              <w:rPr>
+                <w:rFonts w:ascii="Arial" w:hAnsi="Arial" w:cs="Arial"/>
+              </w:rPr>
+            </w:pPr>
+            <w:r>
+              <w:rPr>
+                <w:rFonts w:ascii="Arial" w:hAnsi="Arial" w:cs="Arial"/>
+              </w:rPr>
+              <w:t>Outcome</w:t>
+            </w:r>
+          </w:p>
+        </w:tc>
+        <w:tc>
+          <w:tcPr>
+            <w:tcW w:w="2958" w:type="dxa"/>
+            <w:tcBorders>
+              <w:top w:val="single" w:sz="4" w:space="0" w:color="auto"/>
+              <w:left w:val="single" w:sz="4" w:space="0" w:color="auto"/>
+              <w:bottom w:val="single" w:sz="4" w:space="0" w:color="auto"/>
+              <w:right w:val="single" w:sz="4" w:space="0" w:color="auto"/>
+            </w:tcBorders>
+            <w:shd w:val="clear" w:color="auto" w:fill="E6E6E6"/>
+            <w:hideMark/>
+          </w:tcPr>
+          <w:p>
+            <w:pPr>
+              <w:rPr>
+                <w:rFonts w:ascii="Arial" w:hAnsi="Arial" w:cs="Arial"/>
+              </w:rPr>
+            </w:pPr>
+            <w:r>
+              <w:rPr>
+                <w:rFonts w:ascii="Arial" w:hAnsi="Arial" w:cs="Arial"/>
+              </w:rPr>
+              <w:t>Outcome</w:t>
+            </w:r>
+          </w:p>
+        </w:tc>
+      </w:tr>
+      <w:tr>
+        <w:trPr>
+          <w:trHeight w:val="1029"/>
+        </w:trPr>
+        <w:tc>
+          <w:tcPr>
+            <w:tcW w:w="730" w:type="dxa"/>
+            <w:tcBorders>
+              <w:top w:val="single" w:sz="4" w:space="0" w:color="auto"/>
+              <w:left w:val="single" w:sz="4" w:space="0" w:color="auto"/>
+              <w:bottom w:val="single" w:sz="4" w:space="0" w:color="auto"/>
+              <w:right w:val="single" w:sz="4" w:space="0" w:color="auto"/>
+            </w:tcBorders>
+          </w:tcPr>
+          <w:p>
+            <w:pPr>
+              <w:rPr>
+                <w:rFonts w:ascii="Arial" w:hAnsi="Arial" w:cs="Arial"/>
+              </w:rPr>
+            </w:pPr>
+            <w:r>
+              <w:rPr>
+                <w:rFonts w:ascii="Arial" w:hAnsi="Arial" w:cs="Arial"/>
+              </w:rPr>
+              <w:t>4</w:t>
+            </w:r>
+          </w:p>
+        </w:tc>
+        <w:tc>
+          <w:tcPr>
+            <w:tcW w:w="1178" w:type="dxa"/>
+            <w:tcBorders>
+              <w:top w:val="single" w:sz="4" w:space="0" w:color="auto"/>
+              <w:left w:val="single" w:sz="4" w:space="0" w:color="auto"/>
+              <w:bottom w:val="single" w:sz="4" w:space="0" w:color="auto"/>
+              <w:right w:val="single" w:sz="4" w:space="0" w:color="auto"/>
+            </w:tcBorders>
+          </w:tcPr>
+          <w:p>
+            <w:pPr>
+              <w:rPr>
+                <w:rFonts w:ascii="Arial" w:hAnsi="Arial" w:cs="Arial"/>
+              </w:rPr>
+            </w:pPr>
+            <w:r>
+              <w:rPr>
+                <w:rFonts w:ascii="Arial" w:hAnsi="Arial" w:cs="Arial"/>
+              </w:rPr>
+              <w:t>11/06/21</w:t>
+            </w:r>
+          </w:p>
+        </w:tc>
+        <w:tc>
+          <w:tcPr>
+            <w:tcW w:w="981" w:type="dxa"/>
+            <w:tcBorders>
+              <w:top w:val="single" w:sz="4" w:space="0" w:color="auto"/>
+              <w:left w:val="single" w:sz="4" w:space="0" w:color="auto"/>
+              <w:bottom w:val="single" w:sz="4" w:space="0" w:color="auto"/>
+              <w:right w:val="single" w:sz="4" w:space="0" w:color="auto"/>
+            </w:tcBorders>
+          </w:tcPr>
+          <w:p>
+            <w:pPr>
+              <w:rPr>
+                <w:rFonts w:ascii="Arial" w:hAnsi="Arial" w:cs="Arial"/>
+              </w:rPr>
+            </w:pPr>
+            <w:r>
+              <w:rPr>
+                <w:rFonts w:ascii="Arial" w:hAnsi="Arial" w:cs="Arial"/>
+              </w:rPr>
+              <w:t>Jerome</w:t>
+            </w:r>
+          </w:p>
+          <w:p>
+            <w:pPr>
+              <w:rPr>
+                <w:rFonts w:ascii="Arial" w:hAnsi="Arial" w:cs="Arial"/>
+              </w:rPr>
+            </w:pPr>
+            <w:r>
+              <w:rPr>
+                <w:rFonts w:ascii="Arial" w:hAnsi="Arial" w:cs="Arial"/>
+              </w:rPr>
+              <w:t>Herrera</w:t>
+            </w:r>
+          </w:p>
+        </w:tc>
+        <w:tc>
+          <w:tcPr>
+            <w:tcW w:w="1121" w:type="dxa"/>
+            <w:tcBorders>
+              <w:top w:val="single" w:sz="4" w:space="0" w:color="auto"/>
+              <w:left w:val="single" w:sz="4" w:space="0" w:color="auto"/>
+              <w:bottom w:val="single" w:sz="4" w:space="0" w:color="auto"/>
+              <w:right w:val="single" w:sz="4" w:space="0" w:color="auto"/>
+            </w:tcBorders>
+          </w:tcPr>
+          <w:p>
+            <w:pPr>
+              <w:rPr>
+                <w:rFonts w:ascii="Arial" w:hAnsi="Arial" w:cs="Arial"/>
+              </w:rPr>
+            </w:pPr>
+            <w:r>
+              <w:rPr>
+                <w:rFonts w:ascii="Arial" w:hAnsi="Arial" w:cs="Arial"/>
+              </w:rPr>
+              <w:t>Pass</w:t>
+            </w:r>
+          </w:p>
+        </w:tc>
+        <w:tc>
+          <w:tcPr>
+            <w:tcW w:w="1952" w:type="dxa"/>
+            <w:tcBorders>
+              <w:top w:val="single" w:sz="4" w:space="0" w:color="auto"/>
+              <w:left w:val="single" w:sz="4" w:space="0" w:color="auto"/>
+              <w:bottom w:val="single" w:sz="4" w:space="0" w:color="auto"/>
+              <w:right w:val="single" w:sz="4" w:space="0" w:color="auto"/>
+            </w:tcBorders>
+          </w:tcPr>
+          <w:p>
+            <w:pPr>
+              <w:rPr>
+                <w:rFonts w:ascii="Arial" w:hAnsi="Arial" w:cs="Arial"/>
+              </w:rPr>
+            </w:pPr>
+            <w:r>
+              <w:rPr>
+                <w:rFonts w:ascii="Arial" w:hAnsi="Arial" w:cs="Arial"/>
+              </w:rPr>
+              <w:t>Sends an email to desired email address</w:t>
+            </w:r>
+          </w:p>
+        </w:tc>
+        <w:tc>
+          <w:tcPr>
+            <w:tcW w:w="2958" w:type="dxa"/>
+            <w:tcBorders>
+              <w:top w:val="single" w:sz="4" w:space="0" w:color="auto"/>
+              <w:left w:val="single" w:sz="4" w:space="0" w:color="auto"/>
+              <w:bottom w:val="single" w:sz="4" w:space="0" w:color="auto"/>
+              <w:right w:val="single" w:sz="4" w:space="0" w:color="auto"/>
+            </w:tcBorders>
+          </w:tcPr>
+          <w:p>
+            <w:pPr>
+              <w:rPr>
+                <w:rFonts w:ascii="Arial" w:hAnsi="Arial" w:cs="Arial"/>
+              </w:rPr>
+            </w:pPr>
+            <w:r>
+              <w:rPr>
+                <w:rFonts w:ascii="Arial" w:hAnsi="Arial" w:cs="Arial"/>
+              </w:rPr>
+              <w:t>As expected</w:t>
+            </w:r>
+          </w:p>
+        </w:tc>
+      </w:tr>
+    </w:tbl>
+    <w:p/>
+    <w:p>
+      <w:r>
+        <w:t xml:space="preserve">This test was first done </w:t>
+      </w:r>
+      <w:r>
+        <w:t xml:space="preserve">with the same steps as Test case 3 but with a valid email. By doing so, </w:t>
+      </w:r>
+      <w:r>
+        <w:t>Gmail will send the message to the desired email address.</w:t>
+      </w:r>
     </w:p>
     <w:sectPr>
       <w:pgSz w:w="11906" w:h="16838"/>
@@ -520,6 +1758,119 @@
 <file path=word/numbering.xml><?xml version="1.0" encoding="utf-8"?>
 <w:numbering xmlns:wpc="http://schemas.microsoft.com/office/word/2010/wordprocessingCanvas" xmlns:cx="http://schemas.microsoft.com/office/drawing/2014/chartex" xmlns:cx1="http://schemas.microsoft.com/office/drawing/2015/9/8/chartex" xmlns:cx2="http://schemas.microsoft.com/office/drawing/2015/10/21/chartex" xmlns:cx3="http://schemas.microsoft.com/office/drawing/2016/5/9/chartex" xmlns:cx4="http://schemas.microsoft.com/office/drawing/2016/5/10/chartex" xmlns:cx5="http://schemas.microsoft.com/office/drawing/2016/5/11/chartex" xmlns:cx6="http://schemas.microsoft.com/office/drawing/2016/5/12/chartex" xmlns:cx7="http://schemas.microsoft.com/office/drawing/2016/5/13/chartex" xmlns:cx8="http://schemas.microsoft.com/office/drawing/2016/5/14/chartex" xmlns:mc="http://schemas.openxmlformats.org/markup-compatibility/2006" xmlns:aink="http://schemas.microsoft.com/office/drawing/2016/ink" xmlns:am3d="http://schemas.microsoft.com/office/drawing/2017/model3d" xmlns:o="urn:schemas-microsoft-com:office:office" xmlns:r="http://schemas.openxmlformats.org/officeDocument/2006/relationships" xmlns:m="http://schemas.openxmlformats.org/officeDocument/2006/math" xmlns:v="urn:schemas-microsoft-com:vml" xmlns:wp14="http://schemas.microsoft.com/office/word/2010/wordprocessingDrawing" xmlns:wp="http://schemas.openxmlformats.org/drawingml/2006/wordprocessingDrawing" xmlns:w10="urn:schemas-microsoft-com:office:word" xmlns:w="http://schemas.openxmlformats.org/wordprocessingml/2006/main" xmlns:w14="http://schemas.microsoft.com/office/word/2010/wordml" xmlns:w15="http://schemas.microsoft.com/office/word/2012/wordml" xmlns:w16cex="http://schemas.microsoft.com/office/word/2018/wordml/cex" xmlns:w16cid="http://schemas.microsoft.com/office/word/2016/wordml/cid" xmlns:w16="http://schemas.microsoft.com/office/word/2018/wordml" xmlns:w16se="http://schemas.microsoft.com/office/word/2015/wordml/symex" xmlns:wpg="http://schemas.microsoft.com/office/word/2010/wordprocessingGroup" xmlns:wpi="http://schemas.microsoft.com/office/word/2010/wordprocessingInk" xmlns:wne="http://schemas.microsoft.com/office/word/2006/wordml" xmlns:wps="http://schemas.microsoft.com/office/word/2010/wordprocessingShape" mc:Ignorable="w14 w15 w16se w16cid w16 w16cex wp14">
   <w:abstractNum w:abstractNumId="0" w15:restartNumberingAfterBreak="0">
+    <w:nsid w:val="14F41AD3"/>
+    <w:multiLevelType w:val="multilevel"/>
+    <w:tmpl w:val="A7E6A45C"/>
+    <w:lvl w:ilvl="0">
+      <w:start w:val="3"/>
+      <w:numFmt w:val="decimal"/>
+      <w:lvlText w:val="%1"/>
+      <w:lvlJc w:val="left"/>
+      <w:pPr>
+        <w:ind w:left="360" w:hanging="360"/>
+      </w:pPr>
+      <w:rPr>
+        <w:rFonts w:hint="default"/>
+      </w:rPr>
+    </w:lvl>
+    <w:lvl w:ilvl="1">
+      <w:start w:val="4"/>
+      <w:numFmt w:val="decimal"/>
+      <w:lvlText w:val="%1.%2"/>
+      <w:lvlJc w:val="left"/>
+      <w:pPr>
+        <w:ind w:left="720" w:hanging="360"/>
+      </w:pPr>
+      <w:rPr>
+        <w:rFonts w:hint="default"/>
+      </w:rPr>
+    </w:lvl>
+    <w:lvl w:ilvl="2">
+      <w:start w:val="1"/>
+      <w:numFmt w:val="decimal"/>
+      <w:lvlText w:val="%1.%2.%3"/>
+      <w:lvlJc w:val="left"/>
+      <w:pPr>
+        <w:ind w:left="1440" w:hanging="720"/>
+      </w:pPr>
+      <w:rPr>
+        <w:rFonts w:hint="default"/>
+      </w:rPr>
+    </w:lvl>
+    <w:lvl w:ilvl="3">
+      <w:start w:val="1"/>
+      <w:numFmt w:val="decimal"/>
+      <w:lvlText w:val="%1.%2.%3.%4"/>
+      <w:lvlJc w:val="left"/>
+      <w:pPr>
+        <w:ind w:left="1800" w:hanging="720"/>
+      </w:pPr>
+      <w:rPr>
+        <w:rFonts w:hint="default"/>
+      </w:rPr>
+    </w:lvl>
+    <w:lvl w:ilvl="4">
+      <w:start w:val="1"/>
+      <w:numFmt w:val="decimal"/>
+      <w:lvlText w:val="%1.%2.%3.%4.%5"/>
+      <w:lvlJc w:val="left"/>
+      <w:pPr>
+        <w:ind w:left="2520" w:hanging="1080"/>
+      </w:pPr>
+      <w:rPr>
+        <w:rFonts w:hint="default"/>
+      </w:rPr>
+    </w:lvl>
+    <w:lvl w:ilvl="5">
+      <w:start w:val="1"/>
+      <w:numFmt w:val="decimal"/>
+      <w:lvlText w:val="%1.%2.%3.%4.%5.%6"/>
+      <w:lvlJc w:val="left"/>
+      <w:pPr>
+        <w:ind w:left="3240" w:hanging="1440"/>
+      </w:pPr>
+      <w:rPr>
+        <w:rFonts w:hint="default"/>
+      </w:rPr>
+    </w:lvl>
+    <w:lvl w:ilvl="6">
+      <w:start w:val="1"/>
+      <w:numFmt w:val="decimal"/>
+      <w:lvlText w:val="%1.%2.%3.%4.%5.%6.%7"/>
+      <w:lvlJc w:val="left"/>
+      <w:pPr>
+        <w:ind w:left="3600" w:hanging="1440"/>
+      </w:pPr>
+      <w:rPr>
+        <w:rFonts w:hint="default"/>
+      </w:rPr>
+    </w:lvl>
+    <w:lvl w:ilvl="7">
+      <w:start w:val="1"/>
+      <w:numFmt w:val="decimal"/>
+      <w:lvlText w:val="%1.%2.%3.%4.%5.%6.%7.%8"/>
+      <w:lvlJc w:val="left"/>
+      <w:pPr>
+        <w:ind w:left="4320" w:hanging="1800"/>
+      </w:pPr>
+      <w:rPr>
+        <w:rFonts w:hint="default"/>
+      </w:rPr>
+    </w:lvl>
+    <w:lvl w:ilvl="8">
+      <w:start w:val="1"/>
+      <w:numFmt w:val="decimal"/>
+      <w:lvlText w:val="%1.%2.%3.%4.%5.%6.%7.%8.%9"/>
+      <w:lvlJc w:val="left"/>
+      <w:pPr>
+        <w:ind w:left="4680" w:hanging="1800"/>
+      </w:pPr>
+      <w:rPr>
+        <w:rFonts w:hint="default"/>
+      </w:rPr>
+    </w:lvl>
+  </w:abstractNum>
+  <w:abstractNum w:abstractNumId="1" w15:restartNumberingAfterBreak="0">
     <w:nsid w:val="5F8120EC"/>
     <w:multiLevelType w:val="multilevel"/>
     <w:tmpl w:val="FD368790"/>
@@ -640,7 +1991,134 @@
       </w:rPr>
     </w:lvl>
   </w:abstractNum>
+  <w:abstractNum w:abstractNumId="2" w15:restartNumberingAfterBreak="0">
+    <w:nsid w:val="772520C3"/>
+    <w:multiLevelType w:val="multilevel"/>
+    <w:tmpl w:val="FD368790"/>
+    <w:lvl w:ilvl="0">
+      <w:start w:val="1"/>
+      <w:numFmt w:val="decimal"/>
+      <w:lvlText w:val="%1."/>
+      <w:lvlJc w:val="left"/>
+      <w:pPr>
+        <w:ind w:left="720" w:hanging="360"/>
+      </w:pPr>
+      <w:rPr>
+        <w:rFonts w:hint="default"/>
+      </w:rPr>
+    </w:lvl>
+    <w:lvl w:ilvl="1">
+      <w:start w:val="1"/>
+      <w:numFmt w:val="decimal"/>
+      <w:isLgl/>
+      <w:lvlText w:val="%1.%2."/>
+      <w:lvlJc w:val="left"/>
+      <w:pPr>
+        <w:ind w:left="1080" w:hanging="720"/>
+      </w:pPr>
+      <w:rPr>
+        <w:rFonts w:hint="default"/>
+      </w:rPr>
+    </w:lvl>
+    <w:lvl w:ilvl="2">
+      <w:start w:val="1"/>
+      <w:numFmt w:val="decimal"/>
+      <w:isLgl/>
+      <w:lvlText w:val="%1.%2.%3."/>
+      <w:lvlJc w:val="left"/>
+      <w:pPr>
+        <w:ind w:left="1080" w:hanging="720"/>
+      </w:pPr>
+      <w:rPr>
+        <w:rFonts w:hint="default"/>
+      </w:rPr>
+    </w:lvl>
+    <w:lvl w:ilvl="3">
+      <w:start w:val="1"/>
+      <w:numFmt w:val="decimal"/>
+      <w:isLgl/>
+      <w:lvlText w:val="%1.%2.%3.%4."/>
+      <w:lvlJc w:val="left"/>
+      <w:pPr>
+        <w:ind w:left="1440" w:hanging="1080"/>
+      </w:pPr>
+      <w:rPr>
+        <w:rFonts w:hint="default"/>
+      </w:rPr>
+    </w:lvl>
+    <w:lvl w:ilvl="4">
+      <w:start w:val="1"/>
+      <w:numFmt w:val="decimal"/>
+      <w:isLgl/>
+      <w:lvlText w:val="%1.%2.%3.%4.%5."/>
+      <w:lvlJc w:val="left"/>
+      <w:pPr>
+        <w:ind w:left="1440" w:hanging="1080"/>
+      </w:pPr>
+      <w:rPr>
+        <w:rFonts w:hint="default"/>
+      </w:rPr>
+    </w:lvl>
+    <w:lvl w:ilvl="5">
+      <w:start w:val="1"/>
+      <w:numFmt w:val="decimal"/>
+      <w:isLgl/>
+      <w:lvlText w:val="%1.%2.%3.%4.%5.%6."/>
+      <w:lvlJc w:val="left"/>
+      <w:pPr>
+        <w:ind w:left="1800" w:hanging="1440"/>
+      </w:pPr>
+      <w:rPr>
+        <w:rFonts w:hint="default"/>
+      </w:rPr>
+    </w:lvl>
+    <w:lvl w:ilvl="6">
+      <w:start w:val="1"/>
+      <w:numFmt w:val="decimal"/>
+      <w:isLgl/>
+      <w:lvlText w:val="%1.%2.%3.%4.%5.%6.%7."/>
+      <w:lvlJc w:val="left"/>
+      <w:pPr>
+        <w:ind w:left="1800" w:hanging="1440"/>
+      </w:pPr>
+      <w:rPr>
+        <w:rFonts w:hint="default"/>
+      </w:rPr>
+    </w:lvl>
+    <w:lvl w:ilvl="7">
+      <w:start w:val="1"/>
+      <w:numFmt w:val="decimal"/>
+      <w:isLgl/>
+      <w:lvlText w:val="%1.%2.%3.%4.%5.%6.%7.%8."/>
+      <w:lvlJc w:val="left"/>
+      <w:pPr>
+        <w:ind w:left="2160" w:hanging="1800"/>
+      </w:pPr>
+      <w:rPr>
+        <w:rFonts w:hint="default"/>
+      </w:rPr>
+    </w:lvl>
+    <w:lvl w:ilvl="8">
+      <w:start w:val="1"/>
+      <w:numFmt w:val="decimal"/>
+      <w:isLgl/>
+      <w:lvlText w:val="%1.%2.%3.%4.%5.%6.%7.%8.%9."/>
+      <w:lvlJc w:val="left"/>
+      <w:pPr>
+        <w:ind w:left="2160" w:hanging="1800"/>
+      </w:pPr>
+      <w:rPr>
+        <w:rFonts w:hint="default"/>
+      </w:rPr>
+    </w:lvl>
+  </w:abstractNum>
   <w:num w:numId="1">
+    <w:abstractNumId w:val="1"/>
+  </w:num>
+  <w:num w:numId="2">
+    <w:abstractNumId w:val="2"/>
+  </w:num>
+  <w:num w:numId="3">
     <w:abstractNumId w:val="0"/>
   </w:num>
 </w:numbering>
@@ -1041,6 +2519,7 @@
   <w:style w:type="paragraph" w:default="1" w:styleId="Normal">
     <w:name w:val="Normal"/>
     <w:qFormat/>
+    <w:rsid w:val="004942DD"/>
   </w:style>
   <w:style w:type="paragraph" w:styleId="Heading1">
     <w:name w:val="heading 1"/>
@@ -1238,6 +2717,17 @@
       <w:sz w:val="24"/>
       <w:szCs w:val="24"/>
     </w:rPr>
+  </w:style>
+  <w:style w:type="paragraph" w:styleId="ListParagraph">
+    <w:name w:val="List Paragraph"/>
+    <w:basedOn w:val="Normal"/>
+    <w:uiPriority w:val="34"/>
+    <w:qFormat/>
+    <w:rsid w:val="00D1631C"/>
+    <w:pPr>
+      <w:ind w:left="720"/>
+      <w:contextualSpacing/>
+    </w:pPr>
   </w:style>
 </w:styles>
 </file>

</xml_diff>